<commit_message>
Alters the exercises file to develop and stretch further fitting with readme exercises.
</commit_message>
<xml_diff>
--- a/RMarkdownExercises.docx
+++ b/RMarkdownExercises.docx
@@ -58,7 +58,7 @@
     </w:p>
     <w:p>
       <w:pPr>
-        <w:pStyle w:val="Heading2"/>
+        <w:pStyle w:val="Heading1"/>
       </w:pPr>
       <w:bookmarkStart w:id="21" w:name="exercises"/>
       <w:bookmarkEnd w:id="21"/>
@@ -127,20 +127,79 @@
       </w:pPr>
       <w:r>
         <w:rPr>
-          <w:b/>
+          <w:i/>
         </w:rPr>
-        <w:t xml:space="preserve">For this crimes statistic we have data from 1990 to 2016.</w:t>
+        <w:t xml:space="preserve">Crimes data is available from 1990 to 2016.</w:t>
       </w:r>
     </w:p>
     <w:p>
       <w:pPr>
-        <w:pStyle w:val="BodyText"/>
+        <w:pStyle w:val="Heading1"/>
+      </w:pPr>
+      <w:bookmarkStart w:id="23" w:name="crimes-summary-statistics"/>
+      <w:bookmarkEnd w:id="23"/>
+      <w:r>
+        <w:t xml:space="preserve">Crimes summary statistics</w:t>
+      </w:r>
+    </w:p>
+    <w:p>
+      <w:pPr>
+        <w:pStyle w:val="Compact"/>
+        <w:numPr>
+          <w:numId w:val="1001"/>
+          <w:ilvl w:val="0"/>
+        </w:numPr>
+      </w:pPr>
+      <w:r>
+        <w:rPr>
+          <w:b/>
+        </w:rPr>
+        <w:t xml:space="preserve">Across this period;</w:t>
+      </w:r>
+    </w:p>
+    <w:p>
+      <w:pPr>
+        <w:pStyle w:val="Compact"/>
+        <w:numPr>
+          <w:numId w:val="1002"/>
+          <w:ilvl w:val="1"/>
+        </w:numPr>
       </w:pPr>
       <w:r>
         <w:rPr>
           <w:i/>
         </w:rPr>
-        <w:t xml:space="preserve">The mean number of crimes per year across this period was 163.</w:t>
+        <w:t xml:space="preserve">The mean number of crimes per year was 163.</w:t>
+      </w:r>
+    </w:p>
+    <w:p>
+      <w:pPr>
+        <w:pStyle w:val="Compact"/>
+        <w:numPr>
+          <w:numId w:val="1002"/>
+          <w:ilvl w:val="1"/>
+        </w:numPr>
+      </w:pPr>
+      <w:r>
+        <w:rPr>
+          <w:i/>
+        </w:rPr>
+        <w:t xml:space="preserve">The median number of crimes per year 165.</w:t>
+      </w:r>
+    </w:p>
+    <w:p>
+      <w:pPr>
+        <w:pStyle w:val="Compact"/>
+        <w:numPr>
+          <w:numId w:val="1002"/>
+          <w:ilvl w:val="1"/>
+        </w:numPr>
+      </w:pPr>
+      <w:r>
+        <w:rPr>
+          <w:i/>
+        </w:rPr>
+        <w:t xml:space="preserve">The number of crimes per year varied from 99 to 188.</w:t>
       </w:r>
     </w:p>
     <w:sectPr>
@@ -1402,7 +1461,7 @@
     </w:lvl>
   </w:abstractNum>
   <w:abstractNum w:abstractNumId="990">
-    <w:nsid w:val="d9030e76"/>
+    <w:nsid w:val="a4053d30"/>
     <w:multiLevelType w:val="multilevel"/>
     <w:lvl w:ilvl="0">
       <w:numFmt w:val="bullet"/>
@@ -1473,6 +1532,87 @@
     <w:lvl w:ilvl="6">
       <w:numFmt w:val="bullet"/>
       <w:lvlText w:val=" "/>
+      <w:lvlJc w:val="left"/>
+      <w:pPr>
+        <w:tabs>
+          <w:tab w:val="num" w:pos="4320"/>
+        </w:tabs>
+        <w:ind w:left="4800" w:hanging="480"/>
+      </w:pPr>
+    </w:lvl>
+  </w:abstractNum>
+  <w:abstractNum w:abstractNumId="991">
+    <w:nsid w:val="94368d64"/>
+    <w:multiLevelType w:val="multilevel"/>
+    <w:lvl w:ilvl="0">
+      <w:numFmt w:val="bullet"/>
+      <w:lvlText w:val="•"/>
+      <w:lvlJc w:val="left"/>
+      <w:pPr>
+        <w:tabs>
+          <w:tab w:val="num" w:pos="0"/>
+        </w:tabs>
+        <w:ind w:left="480" w:hanging="480"/>
+      </w:pPr>
+    </w:lvl>
+    <w:lvl w:ilvl="1">
+      <w:numFmt w:val="bullet"/>
+      <w:lvlText w:val="–"/>
+      <w:lvlJc w:val="left"/>
+      <w:pPr>
+        <w:tabs>
+          <w:tab w:val="num" w:pos="720"/>
+        </w:tabs>
+        <w:ind w:left="1200" w:hanging="480"/>
+      </w:pPr>
+    </w:lvl>
+    <w:lvl w:ilvl="2">
+      <w:numFmt w:val="bullet"/>
+      <w:lvlText w:val="•"/>
+      <w:lvlJc w:val="left"/>
+      <w:pPr>
+        <w:tabs>
+          <w:tab w:val="num" w:pos="1440"/>
+        </w:tabs>
+        <w:ind w:left="1920" w:hanging="480"/>
+      </w:pPr>
+    </w:lvl>
+    <w:lvl w:ilvl="3">
+      <w:numFmt w:val="bullet"/>
+      <w:lvlText w:val="–"/>
+      <w:lvlJc w:val="left"/>
+      <w:pPr>
+        <w:tabs>
+          <w:tab w:val="num" w:pos="2160"/>
+        </w:tabs>
+        <w:ind w:left="2640" w:hanging="480"/>
+      </w:pPr>
+    </w:lvl>
+    <w:lvl w:ilvl="4">
+      <w:numFmt w:val="bullet"/>
+      <w:lvlText w:val="•"/>
+      <w:lvlJc w:val="left"/>
+      <w:pPr>
+        <w:tabs>
+          <w:tab w:val="num" w:pos="2880"/>
+        </w:tabs>
+        <w:ind w:left="3360" w:hanging="480"/>
+      </w:pPr>
+    </w:lvl>
+    <w:lvl w:ilvl="5">
+      <w:numFmt w:val="bullet"/>
+      <w:lvlText w:val="–"/>
+      <w:lvlJc w:val="left"/>
+      <w:pPr>
+        <w:tabs>
+          <w:tab w:val="num" w:pos="3600"/>
+        </w:tabs>
+        <w:ind w:left="4080" w:hanging="480"/>
+      </w:pPr>
+    </w:lvl>
+    <w:lvl w:ilvl="6">
+      <w:numFmt w:val="bullet"/>
+      <w:lvlText w:val="•"/>
       <w:lvlJc w:val="left"/>
       <w:pPr>
         <w:tabs>
@@ -1517,6 +1657,12 @@
   </w:num>
   <w:num w:numId="1000">
     <w:abstractNumId w:val="990"/>
+  </w:num>
+  <w:num w:numId="1001">
+    <w:abstractNumId w:val="991"/>
+  </w:num>
+  <w:num w:numId="1002">
+    <w:abstractNumId w:val="991"/>
   </w:num>
 </w:numbering>
 </file>

</xml_diff>

<commit_message>
Deals with issue #5 on changing the plot to use ggplot, reorders some of the code in the Rmd script so it follows logically through the steps and changed some of the instructions in the README file.
</commit_message>
<xml_diff>
--- a/RMarkdownExercises.docx
+++ b/RMarkdownExercises.docx
@@ -88,7 +88,7 @@
               <a:graphicData uri="http://schemas.openxmlformats.org/drawingml/2006/picture">
                 <pic:pic>
                   <pic:nvPicPr>
-                    <pic:cNvPr descr="RMarkdownExercises_files/figure-docx/unnamed-chunk-2-1.png" id="0" name="Picture"/>
+                    <pic:cNvPr descr="RMarkdownExercises_files/figure-docx/unnamed-chunk-1-1.png" id="0" name="Picture"/>
                     <pic:cNvPicPr>
                       <a:picLocks noChangeArrowheads="1" noChangeAspect="1"/>
                     </pic:cNvPicPr>
@@ -129,17 +129,17 @@
         <w:rPr>
           <w:i/>
         </w:rPr>
-        <w:t xml:space="preserve">Crimes data is available from 1990 to 2016.</w:t>
+        <w:t xml:space="preserve">Crime data is available from 1990 to 2016.</w:t>
       </w:r>
     </w:p>
     <w:p>
       <w:pPr>
-        <w:pStyle w:val="Heading1"/>
-      </w:pPr>
-      <w:bookmarkStart w:id="23" w:name="crimes-summary-statistics"/>
+        <w:pStyle w:val="Heading2"/>
+      </w:pPr>
+      <w:bookmarkStart w:id="23" w:name="crime-summary-statistics"/>
       <w:bookmarkEnd w:id="23"/>
       <w:r>
-        <w:t xml:space="preserve">Crimes summary statistics</w:t>
+        <w:t xml:space="preserve">Crime summary statistics</w:t>
       </w:r>
     </w:p>
     <w:p>
@@ -169,7 +169,7 @@
         <w:rPr>
           <w:i/>
         </w:rPr>
-        <w:t xml:space="preserve">The mean number of crimes per year was 163.</w:t>
+        <w:t xml:space="preserve">The mean number of crimes was 163.</w:t>
       </w:r>
     </w:p>
     <w:p>
@@ -184,7 +184,7 @@
         <w:rPr>
           <w:i/>
         </w:rPr>
-        <w:t xml:space="preserve">The median number of crimes per year 165.</w:t>
+        <w:t xml:space="preserve">The median number of crimes was 165.</w:t>
       </w:r>
     </w:p>
     <w:p>
@@ -1461,7 +1461,7 @@
     </w:lvl>
   </w:abstractNum>
   <w:abstractNum w:abstractNumId="990">
-    <w:nsid w:val="a4053d30"/>
+    <w:nsid w:val="41ef4392"/>
     <w:multiLevelType w:val="multilevel"/>
     <w:lvl w:ilvl="0">
       <w:numFmt w:val="bullet"/>
@@ -1542,7 +1542,7 @@
     </w:lvl>
   </w:abstractNum>
   <w:abstractNum w:abstractNumId="991">
-    <w:nsid w:val="94368d64"/>
+    <w:nsid w:val="bdb0b308"/>
     <w:multiLevelType w:val="multilevel"/>
     <w:lvl w:ilvl="0">
       <w:numFmt w:val="bullet"/>

</xml_diff>

<commit_message>
Changed heading for "Exercises" in R markdown so it is no longer numbered.
</commit_message>
<xml_diff>
--- a/RMarkdownExercises.docx
+++ b/RMarkdownExercises.docx
@@ -58,7 +58,7 @@
     </w:p>
     <w:p>
       <w:pPr>
-        <w:pStyle w:val="Heading1"/>
+        <w:pStyle w:val="Heading2"/>
       </w:pPr>
       <w:bookmarkStart w:id="21" w:name="exercises"/>
       <w:bookmarkEnd w:id="21"/>
@@ -1461,7 +1461,7 @@
     </w:lvl>
   </w:abstractNum>
   <w:abstractNum w:abstractNumId="990">
-    <w:nsid w:val="41ef4392"/>
+    <w:nsid w:val="5690cc60"/>
     <w:multiLevelType w:val="multilevel"/>
     <w:lvl w:ilvl="0">
       <w:numFmt w:val="bullet"/>
@@ -1542,7 +1542,7 @@
     </w:lvl>
   </w:abstractNum>
   <w:abstractNum w:abstractNumId="991">
-    <w:nsid w:val="bdb0b308"/>
+    <w:nsid w:val="e37f63f7"/>
     <w:multiLevelType w:val="multilevel"/>
     <w:lvl w:ilvl="0">
       <w:numFmt w:val="bullet"/>

</xml_diff>